<commit_message>
update pdf and docx use YaHei font
</commit_message>
<xml_diff>
--- a/output.docx
+++ b/output.docx
@@ -3181,7 +3181,7 @@
     </w:lvl>
   </w:abstractNum>
   <w:abstractNum w:abstractNumId="990">
-    <w:nsid w:val="625a80e3"/>
+    <w:nsid w:val="d6ef5c2f"/>
     <w:multiLevelType w:val="multilevel"/>
     <w:lvl w:ilvl="0">
       <w:numFmt w:val="bullet"/>
@@ -3262,7 +3262,7 @@
     </w:lvl>
   </w:abstractNum>
   <w:abstractNum w:abstractNumId="99411">
-    <w:nsid w:val="fedc4af1"/>
+    <w:nsid w:val="a4a9819b"/>
     <w:multiLevelType w:val="multilevel"/>
     <w:lvl w:ilvl="0">
       <w:start w:val="1"/>
@@ -3350,7 +3350,7 @@
     </w:lvl>
   </w:abstractNum>
   <w:abstractNum w:abstractNumId="991">
-    <w:nsid w:val="d2d32642"/>
+    <w:nsid w:val="2a194d4d"/>
     <w:multiLevelType w:val="multilevel"/>
     <w:lvl w:ilvl="0">
       <w:numFmt w:val="bullet"/>
@@ -3431,7 +3431,7 @@
     </w:lvl>
   </w:abstractNum>
   <w:abstractNum w:abstractNumId="99412">
-    <w:nsid w:val="5075ab03"/>
+    <w:nsid w:val="7cf46c97"/>
     <w:multiLevelType w:val="multilevel"/>
     <w:lvl w:ilvl="0">
       <w:start w:val="2"/>

</xml_diff>